<commit_message>
Add "7 Wall Collision" tutorial with images and documentation; update SEO metadata
</commit_message>
<xml_diff>
--- a/Articles/2025/4_Game_Maker/7_Wall_Collisions/SEO for Game Maker.docx
+++ b/Articles/2025/4_Game_Maker/7_Wall_Collisions/SEO for Game Maker.docx
@@ -19,10 +19,10 @@
         <w:t>" content="</w:t>
       </w:r>
       <w:r>
-        <w:t>1 Introduction to Game Maker</w:t>
-      </w:r>
-      <w:r>
-        <w:t xml:space="preserve"> "&gt;</w:t>
+        <w:t>7 Wall Collision</w:t>
+      </w:r>
+      <w:r>
+        <w:t>"&gt;</w:t>
       </w:r>
     </w:p>
     <w:p/>
@@ -105,16 +105,10 @@
         <w:t>" content="</w:t>
       </w:r>
       <w:r>
-        <w:rPr>
-          <w:highlight w:val="yellow"/>
-        </w:rPr>
-        <w:t xml:space="preserve">This </w:t>
-      </w:r>
-      <w:r>
-        <w:t>is our first article in a new series of Game Maker, where we will be introducing you to it</w:t>
-      </w:r>
-      <w:r>
-        <w:t xml:space="preserve">. </w:t>
+        <w:t>In this article, we will be taking a look at preventing the hero object from going through the wall.</w:t>
+      </w:r>
+      <w:r>
+        <w:t xml:space="preserve"> </w:t>
       </w:r>
       <w:r>
         <w:t>"/&gt;</w:t>
@@ -208,16 +202,7 @@
         <w:t>" content="</w:t>
       </w:r>
       <w:r>
-        <w:t>Thursday 30</w:t>
-      </w:r>
-      <w:r>
-        <w:rPr>
-          <w:vertAlign w:val="superscript"/>
-        </w:rPr>
-        <w:t>th</w:t>
-      </w:r>
-      <w:r>
-        <w:t>, 2025</w:t>
+        <w:t>November 25, 2025</w:t>
       </w:r>
       <w:r>
         <w:t>" /&gt;</w:t>
@@ -248,7 +233,7 @@
         <w:t xml:space="preserve"> </w:t>
       </w:r>
       <w:r>
-        <w:t>I-Snuck-A-Book/PDF_Optimizer.html</w:t>
+        <w:t>Enlightenment/Articles/2025/4_Game_Maker/7_Wall_Collisions/7_Wall_Collisions.html</w:t>
       </w:r>
       <w:r>
         <w:t>"&gt;</w:t>

</xml_diff>